<commit_message>
working on asset store submission text and images updated the instructions a bit
</commit_message>
<xml_diff>
--- a/documentation/instructions/JumpTo Instructions v2.0.docx
+++ b/documentation/instructions/JumpTo Instructions v2.0.docx
@@ -50,8 +50,6 @@
         </w:rPr>
         <w:t>, from Imp Rock</w:t>
       </w:r>
-      <w:bookmarkStart w:id="0" w:name="_GoBack"/>
-      <w:bookmarkEnd w:id="0"/>
     </w:p>
     <w:p/>
     <w:p>
@@ -200,7 +198,7 @@
                   <v:path o:extrusionok="f" gradientshapeok="t" o:connecttype="rect"/>
                   <o:lock v:ext="edit" aspectratio="t"/>
                 </v:shapetype>
-                <v:shape id="_x0000_i1027" type="#_x0000_t75" style="width:207pt;height:93.75pt">
+                <v:shape id="_x0000_i1025" type="#_x0000_t75" style="width:207pt;height:93.75pt">
                   <v:imagedata r:id="rId5" o:title="jumpto20_installationfolder"/>
                 </v:shape>
               </w:pict>
@@ -631,10 +629,7 @@
         <w:t xml:space="preserve"> Link</w:t>
       </w:r>
       <w:r>
-        <w:t xml:space="preserve">. </w:t>
-      </w:r>
-      <w:r>
-        <w:t xml:space="preserve">You can also use the </w:t>
+        <w:t xml:space="preserve">. You can also use the </w:t>
       </w:r>
       <w:proofErr w:type="spellStart"/>
       <w:r>
@@ -645,10 +640,7 @@
       </w:r>
       <w:proofErr w:type="spellEnd"/>
       <w:r>
-        <w:t xml:space="preserve"> menu found in Unity’s menu bar</w:t>
-      </w:r>
-      <w:r>
-        <w:t xml:space="preserve">, and select </w:t>
+        <w:t xml:space="preserve"> menu found in Unity’s menu bar, and select </w:t>
       </w:r>
       <w:proofErr w:type="spellStart"/>
       <w:r>
@@ -665,16 +657,7 @@
         <w:t xml:space="preserve"> Link</w:t>
       </w:r>
       <w:r>
-        <w:t xml:space="preserve"> there</w:t>
-      </w:r>
-      <w:r>
-        <w:t>.</w:t>
-      </w:r>
-      <w:r>
-        <w:t xml:space="preserve"> </w:t>
-      </w:r>
-      <w:r>
-        <w:t xml:space="preserve">Finally, if you </w:t>
+        <w:t xml:space="preserve"> there. Finally, if you </w:t>
       </w:r>
       <w:r>
         <w:t>context</w:t>
@@ -697,10 +680,7 @@
         <w:t xml:space="preserve"> Link</w:t>
       </w:r>
       <w:r>
-        <w:t xml:space="preserve"> from the popup menu.</w:t>
-      </w:r>
-      <w:r>
-        <w:t xml:space="preserve"> All four will create links to whatever is currently selected.</w:t>
+        <w:t xml:space="preserve"> from the popup menu. All four will create links to whatever is currently selected.</w:t>
       </w:r>
     </w:p>
     <w:p>
@@ -726,13 +706,15 @@
       <w:pPr>
         <w:jc w:val="center"/>
       </w:pPr>
+      <w:bookmarkStart w:id="0" w:name="_GoBack"/>
       <w:r>
         <w:pict>
-          <v:shape id="_x0000_i1025" type="#_x0000_t75" style="width:468pt;height:186.75pt">
+          <v:shape id="_x0000_i1031" type="#_x0000_t75" style="width:539.25pt;height:215.25pt">
             <v:imagedata r:id="rId8" o:title="jumpto20_menuitems_createlinks"/>
           </v:shape>
         </w:pict>
       </w:r>
+      <w:bookmarkEnd w:id="0"/>
     </w:p>
     <w:p>
       <w:pPr>
@@ -849,10 +831,7 @@
               <w:t>views</w:t>
             </w:r>
             <w:r>
-              <w:t xml:space="preserve">. Each view is collapsible by clicking its title bar. </w:t>
-            </w:r>
-            <w:r>
-              <w:t xml:space="preserve">The </w:t>
+              <w:t xml:space="preserve">. Each view is collapsible by clicking its title bar. The </w:t>
             </w:r>
             <w:r>
               <w:rPr>
@@ -908,28 +887,7 @@
               </w:drawing>
             </w:r>
             <w:r>
-              <w:t xml:space="preserve"> </w:t>
-            </w:r>
-            <w:r>
-              <w:t>button</w:t>
-            </w:r>
-            <w:r>
-              <w:t xml:space="preserve"> on the right </w:t>
-            </w:r>
-            <w:r>
-              <w:t xml:space="preserve">side </w:t>
-            </w:r>
-            <w:r>
-              <w:t xml:space="preserve">of the view title bar </w:t>
-            </w:r>
-            <w:r>
-              <w:t>pops up</w:t>
-            </w:r>
-            <w:r>
-              <w:t xml:space="preserve"> a menu with options for selecting link</w:t>
-            </w:r>
-            <w:r>
-              <w:t>s as well as removing all links from that view.</w:t>
+              <w:t xml:space="preserve"> button on the right side of the view title bar pops up a menu with options for selecting links as well as removing all links from that view.</w:t>
             </w:r>
           </w:p>
           <w:p/>
@@ -950,10 +908,7 @@
               <w:t xml:space="preserve"> view will be open</w:t>
             </w:r>
             <w:r>
-              <w:t xml:space="preserve"> only w</w:t>
-            </w:r>
-            <w:r>
-              <w:t>hen links to assets are present</w:t>
+              <w:t xml:space="preserve"> only when links to assets are present</w:t>
             </w:r>
             <w:r>
               <w:t xml:space="preserve">. This view is always on top. </w:t>
@@ -1127,10 +1082,7 @@
               <w:t>Link order will be maintained when restored from file.</w:t>
             </w:r>
             <w:r>
-              <w:t xml:space="preserve"> </w:t>
-            </w:r>
-            <w:r>
-              <w:t>Links can be rearranged in whatever order you like. When coupled with the fancy selection options, this can be handy for speeding up your workflow.</w:t>
+              <w:t xml:space="preserve"> Links can be rearranged in whatever order you like. When coupled with the fancy selection options, this can be handy for speeding up your workflow.</w:t>
             </w:r>
           </w:p>
         </w:tc>
@@ -1209,7 +1161,7 @@
       </w:r>
       <w:r>
         <w:pict>
-          <v:shape id="_x0000_i1028" type="#_x0000_t75" style="width:9.75pt;height:9.75pt">
+          <v:shape id="_x0000_i1027" type="#_x0000_t75" style="width:9.75pt;height:9.75pt">
             <v:imagedata r:id="rId13" o:title="hamburger"/>
           </v:shape>
         </w:pict>
@@ -1366,16 +1318,7 @@
           </w:tcPr>
           <w:p>
             <w:r>
-              <w:t xml:space="preserve">Context-click </w:t>
-            </w:r>
-            <w:r>
-              <w:t>one or more links</w:t>
-            </w:r>
-            <w:r>
-              <w:t xml:space="preserve"> to </w:t>
-            </w:r>
-            <w:r>
-              <w:t>expose some more actions.</w:t>
+              <w:t>Context-click one or more links to expose some more actions.</w:t>
             </w:r>
           </w:p>
           <w:p/>
@@ -1399,10 +1342,7 @@
     <w:p/>
     <w:p>
       <w:r>
-        <w:t>Double-clicking a link</w:t>
-      </w:r>
-      <w:r>
-        <w:t xml:space="preserve"> is the same as double-clicking an object or asset in the Hierarchy or Project windows. Assets will be opened</w:t>
+        <w:t>Double-clicking a link is the same as double-clicking an object or asset in the Hierarchy or Project windows. Assets will be opened</w:t>
       </w:r>
       <w:r>
         <w:t xml:space="preserve"> for editing</w:t>
@@ -1507,6 +1447,9 @@
       </w:r>
       <w:r>
         <w:t xml:space="preserve"> the links are saved, then the links will be lost!</w:t>
+      </w:r>
+      <w:r>
+        <w:t xml:space="preserve"> See the Known Issues section.</w:t>
       </w:r>
     </w:p>
     <w:p>
@@ -1600,7 +1543,7 @@
           <w:noProof/>
         </w:rPr>
         <w:pict>
-          <v:shape id="_x0000_i1029" type="#_x0000_t75" style="width:91.5pt;height:77.25pt">
+          <v:shape id="_x0000_i1028" type="#_x0000_t75" style="width:91.5pt;height:77.25pt">
             <v:imagedata r:id="rId15" o:title="jumpto20_savefiles01"/>
           </v:shape>
         </w:pict>
@@ -1614,7 +1557,7 @@
     <w:p>
       <w:r>
         <w:pict>
-          <v:shape id="_x0000_i1030" type="#_x0000_t75" style="width:96pt;height:37.5pt">
+          <v:shape id="_x0000_i1029" type="#_x0000_t75" style="width:96pt;height:37.5pt">
             <v:imagedata r:id="rId16" o:title="jumpto20_savefiles02"/>
           </v:shape>
         </w:pict>
@@ -1622,8 +1565,12 @@
     </w:p>
     <w:p>
       <w:r>
-        <w:t xml:space="preserve">And within the </w:t>
-      </w:r>
+        <w:t>…a</w:t>
+      </w:r>
+      <w:r>
+        <w:t xml:space="preserve">nd within the </w:t>
+      </w:r>
+      <w:proofErr w:type="spellStart"/>
       <w:r>
         <w:rPr>
           <w:i/>
@@ -1631,6 +1578,13 @@
         <w:t>Hierarchy</w:t>
       </w:r>
       <w:r>
+        <w:rPr>
+          <w:i/>
+        </w:rPr>
+        <w:t>Links</w:t>
+      </w:r>
+      <w:proofErr w:type="spellEnd"/>
+      <w:r>
         <w:t xml:space="preserve"> folder…</w:t>
       </w:r>
     </w:p>
@@ -1640,7 +1594,7 @@
           <w:noProof/>
         </w:rPr>
         <w:pict>
-          <v:shape id="_x0000_i1031" type="#_x0000_t75" style="width:189pt;height:24.75pt;mso-position-vertical:absolute">
+          <v:shape id="_x0000_i1030" type="#_x0000_t75" style="width:189pt;height:24.75pt;mso-position-vertical:absolute">
             <v:imagedata r:id="rId17" o:title="jumpto20_savefiles03"/>
           </v:shape>
         </w:pict>
@@ -1653,7 +1607,16 @@
     </w:p>
     <w:p>
       <w:r>
-        <w:t>Feel free to poke around in these save files, but be warned that you could break something.</w:t>
+        <w:t xml:space="preserve">Feel free to poke around in these save files, but be warned that </w:t>
+      </w:r>
+      <w:r>
+        <w:t>they could become corrupt if edited</w:t>
+      </w:r>
+      <w:r>
+        <w:t xml:space="preserve"> directly</w:t>
+      </w:r>
+      <w:r>
+        <w:t>.</w:t>
       </w:r>
     </w:p>
     <w:p>
@@ -1695,7 +1658,13 @@
       </w:r>
       <w:proofErr w:type="spellEnd"/>
       <w:r>
-        <w:t xml:space="preserve"> window is open, loading and unloading, or closing scenes will also cause associated views to open and close. Again…</w:t>
+        <w:t xml:space="preserve"> window is</w:t>
+      </w:r>
+      <w:r>
+        <w:t xml:space="preserve"> open, loading and unloading, opening and</w:t>
+      </w:r>
+      <w:r>
+        <w:t xml:space="preserve"> closing scenes will also cause associated views to open and close. Again…</w:t>
       </w:r>
     </w:p>
     <w:p>
@@ -1706,10 +1675,7 @@
         <w:t>WARNING</w:t>
       </w:r>
       <w:r>
-        <w:t xml:space="preserve">: </w:t>
-      </w:r>
-      <w:r>
-        <w:t xml:space="preserve">If links exist for objects within a scene, and that scene is closed or unloaded </w:t>
+        <w:t xml:space="preserve">: If links exist for objects within a scene, and that scene is closed or unloaded </w:t>
       </w:r>
       <w:r>
         <w:rPr>
@@ -1727,6 +1693,9 @@
       </w:pPr>
       <w:r>
         <w:t>Known Issue</w:t>
+      </w:r>
+      <w:r>
+        <w:t>s</w:t>
       </w:r>
     </w:p>
     <w:p>
@@ -1774,6 +1743,26 @@
       </w:r>
     </w:p>
     <w:p>
+      <w:r>
+        <w:rPr>
+          <w:i/>
+        </w:rPr>
+        <w:t>Closing or unloading a scene will close the link view, and unsaved links will be lost</w:t>
+      </w:r>
+      <w:r>
+        <w:br/>
+        <w:t xml:space="preserve">The Unity Editor typically will raise an event or set some flag to signal that an important thing has happened. But, sometimes, that is too late. It is not currently possible to detect that data in a particular scene is about to be unloaded. Therefore, </w:t>
+      </w:r>
+      <w:proofErr w:type="spellStart"/>
+      <w:r>
+        <w:t>JumpTo</w:t>
+      </w:r>
+      <w:proofErr w:type="spellEnd"/>
+      <w:r>
+        <w:t xml:space="preserve"> only knows that a scene has already unloaded, and since the scene data is gone at that point, there is nothing to save. This one may have a workaround in a future version.</w:t>
+      </w:r>
+    </w:p>
+    <w:p>
       <w:pPr>
         <w:pStyle w:val="Heading2"/>
       </w:pPr>
@@ -1783,7 +1772,28 @@
     </w:p>
     <w:p>
       <w:r>
-        <w:t xml:space="preserve">I’d prefer to keep most issues reported to the Unity forum thread. But, if needed, you can email me directly at </w:t>
+        <w:t xml:space="preserve">Preferably, </w:t>
+      </w:r>
+      <w:r>
+        <w:t xml:space="preserve">most issues </w:t>
+      </w:r>
+      <w:r>
+        <w:t xml:space="preserve">will be </w:t>
+      </w:r>
+      <w:r>
+        <w:t xml:space="preserve">reported </w:t>
+      </w:r>
+      <w:r>
+        <w:t>on</w:t>
+      </w:r>
+      <w:r>
+        <w:t xml:space="preserve"> the Unity forum thread. </w:t>
+      </w:r>
+      <w:r>
+        <w:t>This is for the sake of posterity. Almost like a live, public, and preserved change log. However</w:t>
+      </w:r>
+      <w:r>
+        <w:t xml:space="preserve">, if needed, you can email me directly at </w:t>
       </w:r>
       <w:hyperlink r:id="rId18" w:history="1">
         <w:r>

</xml_diff>